<commit_message>
Bend gen cylinder document update
</commit_message>
<xml_diff>
--- a/SketchModeller/docs/Bent generalized cylinder.docx
+++ b/SketchModeller/docs/Bent generalized cylinder.docx
@@ -1122,13 +1122,7 @@
           <w:rPr>
             <w:rFonts w:ascii="Cambria Math" w:hAnsi="Cambria Math"/>
           </w:rPr>
-          <m:t>+</m:t>
-        </m:r>
-        <m:r>
-          <w:rPr>
-            <w:rFonts w:ascii="Cambria Math" w:hAnsi="Cambria Math"/>
-          </w:rPr>
-          <m:t>V</m:t>
+          <m:t>+V</m:t>
         </m:r>
         <m:d>
           <m:dPr>
@@ -2569,26 +2563,1956 @@
       </w:r>
     </w:p>
     <w:p>
+      <w:pPr>
+        <w:pStyle w:val="Heading2"/>
+      </w:pPr>
       <w:r>
         <w:t>2D spine computation</w:t>
       </w:r>
     </w:p>
     <w:p>
+      <w:pPr>
+        <w:rPr>
+          <w:rFonts w:eastAsiaTheme="minorEastAsia"/>
+        </w:rPr>
+      </w:pPr>
       <w:r>
         <w:t xml:space="preserve">The output of this process is a set of spine points </w:t>
       </w:r>
-    </w:p>
-    <w:p>
-      <w:r>
-        <w:t>Objective f</w:t>
-      </w:r>
-      <w:r>
-        <w:t>unction</w:t>
+      <w:r>
+        <w:t>and a radius approximation for every point</w:t>
+      </w:r>
+      <w:proofErr w:type="gramStart"/>
+      <w:r>
+        <w:t xml:space="preserve">: </w:t>
+      </w:r>
+      <w:proofErr w:type="gramEnd"/>
+      <m:oMath>
+        <m:d>
+          <m:dPr>
+            <m:begChr m:val="{"/>
+            <m:endChr m:val="}"/>
+            <m:ctrlPr>
+              <w:rPr>
+                <w:rFonts w:ascii="Cambria Math" w:hAnsi="Cambria Math"/>
+                <w:i/>
+              </w:rPr>
+            </m:ctrlPr>
+          </m:dPr>
+          <m:e>
+            <m:d>
+              <m:dPr>
+                <m:ctrlPr>
+                  <w:rPr>
+                    <w:rFonts w:ascii="Cambria Math" w:hAnsi="Cambria Math"/>
+                    <w:i/>
+                  </w:rPr>
+                </m:ctrlPr>
+              </m:dPr>
+              <m:e>
+                <m:sSub>
+                  <m:sSubPr>
+                    <m:ctrlPr>
+                      <w:rPr>
+                        <w:rFonts w:ascii="Cambria Math" w:hAnsi="Cambria Math"/>
+                        <w:i/>
+                      </w:rPr>
+                    </m:ctrlPr>
+                  </m:sSubPr>
+                  <m:e>
+                    <m:r>
+                      <w:rPr>
+                        <w:rFonts w:ascii="Cambria Math" w:hAnsi="Cambria Math"/>
+                      </w:rPr>
+                      <m:t>X</m:t>
+                    </m:r>
+                  </m:e>
+                  <m:sub>
+                    <m:r>
+                      <w:rPr>
+                        <w:rFonts w:ascii="Cambria Math" w:hAnsi="Cambria Math"/>
+                      </w:rPr>
+                      <m:t>i</m:t>
+                    </m:r>
+                  </m:sub>
+                </m:sSub>
+                <m:r>
+                  <w:rPr>
+                    <w:rFonts w:ascii="Cambria Math" w:hAnsi="Cambria Math"/>
+                  </w:rPr>
+                  <m:t>,</m:t>
+                </m:r>
+                <m:sSub>
+                  <m:sSubPr>
+                    <m:ctrlPr>
+                      <w:rPr>
+                        <w:rFonts w:ascii="Cambria Math" w:hAnsi="Cambria Math"/>
+                        <w:i/>
+                      </w:rPr>
+                    </m:ctrlPr>
+                  </m:sSubPr>
+                  <m:e>
+                    <m:r>
+                      <w:rPr>
+                        <w:rFonts w:ascii="Cambria Math" w:hAnsi="Cambria Math"/>
+                      </w:rPr>
+                      <m:t>Y</m:t>
+                    </m:r>
+                  </m:e>
+                  <m:sub>
+                    <m:r>
+                      <w:rPr>
+                        <w:rFonts w:ascii="Cambria Math" w:hAnsi="Cambria Math"/>
+                      </w:rPr>
+                      <m:t>y</m:t>
+                    </m:r>
+                  </m:sub>
+                </m:sSub>
+                <m:r>
+                  <w:rPr>
+                    <w:rFonts w:ascii="Cambria Math" w:hAnsi="Cambria Math"/>
+                  </w:rPr>
+                  <m:t>,</m:t>
+                </m:r>
+                <m:sSub>
+                  <m:sSubPr>
+                    <m:ctrlPr>
+                      <w:rPr>
+                        <w:rFonts w:ascii="Cambria Math" w:hAnsi="Cambria Math"/>
+                        <w:i/>
+                      </w:rPr>
+                    </m:ctrlPr>
+                  </m:sSubPr>
+                  <m:e>
+                    <m:r>
+                      <w:rPr>
+                        <w:rFonts w:ascii="Cambria Math" w:hAnsi="Cambria Math"/>
+                      </w:rPr>
+                      <m:t>R</m:t>
+                    </m:r>
+                  </m:e>
+                  <m:sub>
+                    <m:r>
+                      <w:rPr>
+                        <w:rFonts w:ascii="Cambria Math" w:hAnsi="Cambria Math"/>
+                      </w:rPr>
+                      <m:t>i</m:t>
+                    </m:r>
+                  </m:sub>
+                </m:sSub>
+              </m:e>
+            </m:d>
+          </m:e>
+        </m:d>
+      </m:oMath>
+      <w:r>
+        <w:rPr>
+          <w:rFonts w:eastAsiaTheme="minorEastAsia"/>
+        </w:rPr>
+        <w:t xml:space="preserve">. </w:t>
       </w:r>
     </w:p>
     <w:p>
       <w:bookmarkStart w:id="0" w:name="_GoBack"/>
       <w:bookmarkEnd w:id="0"/>
+      <w:r>
+        <w:rPr>
+          <w:rFonts w:eastAsiaTheme="minorEastAsia"/>
+        </w:rPr>
+        <w:t>Alexander wrote it, so he can describe it better than me.</w:t>
+      </w:r>
+    </w:p>
+    <w:p>
+      <w:pPr>
+        <w:pStyle w:val="Heading2"/>
+      </w:pPr>
+      <w:r>
+        <w:t>Objective f</w:t>
+      </w:r>
+      <w:r>
+        <w:t>unction</w:t>
+      </w:r>
+    </w:p>
+    <w:p>
+      <w:r>
+        <w:t>We use the output of the previous procedure to construct the expression tree for the objective function. The objective function consists of the following terms:</w:t>
+      </w:r>
+    </w:p>
+    <w:p>
+      <w:pPr>
+        <w:rPr>
+          <w:rFonts w:eastAsiaTheme="minorEastAsia"/>
+        </w:rPr>
+      </w:pPr>
+      <m:oMathPara>
+        <m:oMath>
+          <m:r>
+            <w:rPr>
+              <w:rFonts w:ascii="Cambria Math" w:hAnsi="Cambria Math"/>
+            </w:rPr>
+            <m:t>M=</m:t>
+          </m:r>
+          <m:sSub>
+            <m:sSubPr>
+              <m:ctrlPr>
+                <w:rPr>
+                  <w:rFonts w:ascii="Cambria Math" w:hAnsi="Cambria Math"/>
+                  <w:i/>
+                </w:rPr>
+              </m:ctrlPr>
+            </m:sSubPr>
+            <m:e>
+              <m:r>
+                <w:rPr>
+                  <w:rFonts w:ascii="Cambria Math" w:hAnsi="Cambria Math"/>
+                </w:rPr>
+                <m:t>M</m:t>
+              </m:r>
+            </m:e>
+            <m:sub>
+              <m:r>
+                <w:rPr>
+                  <w:rFonts w:ascii="Cambria Math" w:hAnsi="Cambria Math"/>
+                </w:rPr>
+                <m:t>circleFit</m:t>
+              </m:r>
+            </m:sub>
+          </m:sSub>
+          <m:r>
+            <w:rPr>
+              <w:rFonts w:ascii="Cambria Math" w:hAnsi="Cambria Math"/>
+            </w:rPr>
+            <m:t>+</m:t>
+          </m:r>
+          <m:sSub>
+            <m:sSubPr>
+              <m:ctrlPr>
+                <w:rPr>
+                  <w:rFonts w:ascii="Cambria Math" w:hAnsi="Cambria Math"/>
+                  <w:i/>
+                </w:rPr>
+              </m:ctrlPr>
+            </m:sSubPr>
+            <m:e>
+              <m:r>
+                <w:rPr>
+                  <w:rFonts w:ascii="Cambria Math" w:hAnsi="Cambria Math"/>
+                </w:rPr>
+                <m:t>M</m:t>
+              </m:r>
+            </m:e>
+            <m:sub>
+              <m:r>
+                <w:rPr>
+                  <w:rFonts w:ascii="Cambria Math" w:hAnsi="Cambria Math"/>
+                </w:rPr>
+                <m:t>radii</m:t>
+              </m:r>
+            </m:sub>
+          </m:sSub>
+          <m:r>
+            <w:rPr>
+              <w:rFonts w:ascii="Cambria Math" w:hAnsi="Cambria Math"/>
+            </w:rPr>
+            <m:t>+</m:t>
+          </m:r>
+          <m:sSub>
+            <m:sSubPr>
+              <m:ctrlPr>
+                <w:rPr>
+                  <w:rFonts w:ascii="Cambria Math" w:hAnsi="Cambria Math"/>
+                  <w:i/>
+                </w:rPr>
+              </m:ctrlPr>
+            </m:sSubPr>
+            <m:e>
+              <m:r>
+                <w:rPr>
+                  <w:rFonts w:ascii="Cambria Math" w:hAnsi="Cambria Math"/>
+                </w:rPr>
+                <m:t>M</m:t>
+              </m:r>
+            </m:e>
+            <m:sub>
+              <m:r>
+                <w:rPr>
+                  <w:rFonts w:ascii="Cambria Math" w:hAnsi="Cambria Math"/>
+                </w:rPr>
+                <m:t>radiiSmooth</m:t>
+              </m:r>
+            </m:sub>
+          </m:sSub>
+          <m:r>
+            <w:rPr>
+              <w:rFonts w:ascii="Cambria Math" w:hAnsi="Cambria Math"/>
+            </w:rPr>
+            <m:t>+</m:t>
+          </m:r>
+          <m:sSub>
+            <m:sSubPr>
+              <m:ctrlPr>
+                <w:rPr>
+                  <w:rFonts w:ascii="Cambria Math" w:hAnsi="Cambria Math"/>
+                  <w:i/>
+                </w:rPr>
+              </m:ctrlPr>
+            </m:sSubPr>
+            <m:e>
+              <m:r>
+                <w:rPr>
+                  <w:rFonts w:ascii="Cambria Math" w:hAnsi="Cambria Math"/>
+                </w:rPr>
+                <m:t>M</m:t>
+              </m:r>
+            </m:e>
+            <m:sub>
+              <m:r>
+                <w:rPr>
+                  <w:rFonts w:ascii="Cambria Math" w:hAnsi="Cambria Math"/>
+                </w:rPr>
+                <m:t>spine</m:t>
+              </m:r>
+            </m:sub>
+          </m:sSub>
+          <m:r>
+            <w:rPr>
+              <w:rFonts w:ascii="Cambria Math" w:hAnsi="Cambria Math"/>
+            </w:rPr>
+            <m:t>+</m:t>
+          </m:r>
+          <m:sSub>
+            <m:sSubPr>
+              <m:ctrlPr>
+                <w:rPr>
+                  <w:rFonts w:ascii="Cambria Math" w:hAnsi="Cambria Math"/>
+                  <w:i/>
+                </w:rPr>
+              </m:ctrlPr>
+            </m:sSubPr>
+            <m:e>
+              <m:r>
+                <w:rPr>
+                  <w:rFonts w:ascii="Cambria Math" w:hAnsi="Cambria Math"/>
+                </w:rPr>
+                <m:t>M</m:t>
+              </m:r>
+            </m:e>
+            <m:sub>
+              <m:r>
+                <w:rPr>
+                  <w:rFonts w:ascii="Cambria Math" w:hAnsi="Cambria Math"/>
+                </w:rPr>
+                <m:t>spineSmooth</m:t>
+              </m:r>
+            </m:sub>
+          </m:sSub>
+        </m:oMath>
+      </m:oMathPara>
+    </w:p>
+    <w:p>
+      <w:r>
+        <w:lastRenderedPageBreak/>
+        <w:t>Where:</w:t>
+      </w:r>
+    </w:p>
+    <w:p>
+      <w:pPr>
+        <w:pStyle w:val="ListParagraph"/>
+        <w:numPr>
+          <w:ilvl w:val="0"/>
+          <w:numId w:val="5"/>
+        </w:numPr>
+      </w:pPr>
+      <m:oMath>
+        <m:sSub>
+          <m:sSubPr>
+            <m:ctrlPr>
+              <w:rPr>
+                <w:rFonts w:ascii="Cambria Math" w:hAnsi="Cambria Math"/>
+                <w:i/>
+              </w:rPr>
+            </m:ctrlPr>
+          </m:sSubPr>
+          <m:e>
+            <m:r>
+              <w:rPr>
+                <w:rFonts w:ascii="Cambria Math" w:hAnsi="Cambria Math"/>
+              </w:rPr>
+              <m:t>M</m:t>
+            </m:r>
+          </m:e>
+          <m:sub>
+            <m:r>
+              <w:rPr>
+                <w:rFonts w:ascii="Cambria Math" w:hAnsi="Cambria Math"/>
+              </w:rPr>
+              <m:t>circleFit</m:t>
+            </m:r>
+          </m:sub>
+        </m:sSub>
+      </m:oMath>
+      <w:r>
+        <w:rPr>
+          <w:rFonts w:eastAsiaTheme="minorEastAsia"/>
+        </w:rPr>
+        <w:t xml:space="preserve"> – The “circle to sketch fit” for the top and bottom feature curves. It’s the same as in cylinders and cones.</w:t>
+      </w:r>
+    </w:p>
+    <w:p>
+      <w:pPr>
+        <w:pStyle w:val="ListParagraph"/>
+        <w:numPr>
+          <w:ilvl w:val="0"/>
+          <w:numId w:val="5"/>
+        </w:numPr>
+      </w:pPr>
+      <m:oMath>
+        <m:sSub>
+          <m:sSubPr>
+            <m:ctrlPr>
+              <w:rPr>
+                <w:rFonts w:ascii="Cambria Math" w:hAnsi="Cambria Math"/>
+                <w:i/>
+              </w:rPr>
+            </m:ctrlPr>
+          </m:sSubPr>
+          <m:e>
+            <m:r>
+              <w:rPr>
+                <w:rFonts w:ascii="Cambria Math" w:hAnsi="Cambria Math"/>
+              </w:rPr>
+              <m:t>M</m:t>
+            </m:r>
+          </m:e>
+          <m:sub>
+            <m:r>
+              <w:rPr>
+                <w:rFonts w:ascii="Cambria Math" w:hAnsi="Cambria Math"/>
+              </w:rPr>
+              <m:t>radii</m:t>
+            </m:r>
+          </m:sub>
+        </m:sSub>
+      </m:oMath>
+      <w:r>
+        <w:rPr>
+          <w:rFonts w:eastAsiaTheme="minorEastAsia"/>
+        </w:rPr>
+        <w:t xml:space="preserve"> – Least squares error between actual radii and approximated radii. That is,</w:t>
+      </w:r>
+      <w:r>
+        <w:rPr>
+          <w:rFonts w:eastAsiaTheme="minorEastAsia"/>
+        </w:rPr>
+        <w:br/>
+      </w:r>
+      <m:oMathPara>
+        <m:oMath>
+          <m:sSub>
+            <m:sSubPr>
+              <m:ctrlPr>
+                <w:rPr>
+                  <w:rFonts w:ascii="Cambria Math" w:hAnsi="Cambria Math"/>
+                  <w:i/>
+                </w:rPr>
+              </m:ctrlPr>
+            </m:sSubPr>
+            <m:e>
+              <m:r>
+                <w:rPr>
+                  <w:rFonts w:ascii="Cambria Math" w:hAnsi="Cambria Math"/>
+                </w:rPr>
+                <m:t>M</m:t>
+              </m:r>
+            </m:e>
+            <m:sub>
+              <m:r>
+                <w:rPr>
+                  <w:rFonts w:ascii="Cambria Math" w:hAnsi="Cambria Math"/>
+                </w:rPr>
+                <m:t>radii</m:t>
+              </m:r>
+            </m:sub>
+          </m:sSub>
+          <m:r>
+            <w:rPr>
+              <w:rFonts w:ascii="Cambria Math" w:hAnsi="Cambria Math"/>
+            </w:rPr>
+            <m:t>=</m:t>
+          </m:r>
+          <m:f>
+            <m:fPr>
+              <m:ctrlPr>
+                <w:rPr>
+                  <w:rFonts w:ascii="Cambria Math" w:hAnsi="Cambria Math"/>
+                  <w:i/>
+                </w:rPr>
+              </m:ctrlPr>
+            </m:fPr>
+            <m:num>
+              <m:r>
+                <w:rPr>
+                  <w:rFonts w:ascii="Cambria Math" w:hAnsi="Cambria Math"/>
+                </w:rPr>
+                <m:t>1</m:t>
+              </m:r>
+            </m:num>
+            <m:den>
+              <m:r>
+                <w:rPr>
+                  <w:rFonts w:ascii="Cambria Math" w:hAnsi="Cambria Math"/>
+                </w:rPr>
+                <m:t>N</m:t>
+              </m:r>
+            </m:den>
+          </m:f>
+          <m:nary>
+            <m:naryPr>
+              <m:chr m:val="∑"/>
+              <m:limLoc m:val="undOvr"/>
+              <m:ctrlPr>
+                <w:rPr>
+                  <w:rFonts w:ascii="Cambria Math" w:hAnsi="Cambria Math"/>
+                  <w:i/>
+                </w:rPr>
+              </m:ctrlPr>
+            </m:naryPr>
+            <m:sub>
+              <m:r>
+                <w:rPr>
+                  <w:rFonts w:ascii="Cambria Math" w:hAnsi="Cambria Math"/>
+                </w:rPr>
+                <m:t>i=1</m:t>
+              </m:r>
+            </m:sub>
+            <m:sup>
+              <m:r>
+                <w:rPr>
+                  <w:rFonts w:ascii="Cambria Math" w:hAnsi="Cambria Math"/>
+                </w:rPr>
+                <m:t>N</m:t>
+              </m:r>
+            </m:sup>
+            <m:e>
+              <m:sSup>
+                <m:sSupPr>
+                  <m:ctrlPr>
+                    <w:rPr>
+                      <w:rFonts w:ascii="Cambria Math" w:hAnsi="Cambria Math"/>
+                      <w:i/>
+                    </w:rPr>
+                  </m:ctrlPr>
+                </m:sSupPr>
+                <m:e>
+                  <m:d>
+                    <m:dPr>
+                      <m:ctrlPr>
+                        <w:rPr>
+                          <w:rFonts w:ascii="Cambria Math" w:hAnsi="Cambria Math"/>
+                          <w:i/>
+                        </w:rPr>
+                      </m:ctrlPr>
+                    </m:dPr>
+                    <m:e>
+                      <m:sSub>
+                        <m:sSubPr>
+                          <m:ctrlPr>
+                            <w:rPr>
+                              <w:rFonts w:ascii="Cambria Math" w:hAnsi="Cambria Math"/>
+                              <w:i/>
+                            </w:rPr>
+                          </m:ctrlPr>
+                        </m:sSubPr>
+                        <m:e>
+                          <m:r>
+                            <w:rPr>
+                              <w:rFonts w:ascii="Cambria Math" w:hAnsi="Cambria Math"/>
+                            </w:rPr>
+                            <m:t>r</m:t>
+                          </m:r>
+                        </m:e>
+                        <m:sub>
+                          <m:r>
+                            <w:rPr>
+                              <w:rFonts w:ascii="Cambria Math" w:hAnsi="Cambria Math"/>
+                            </w:rPr>
+                            <m:t>i</m:t>
+                          </m:r>
+                        </m:sub>
+                      </m:sSub>
+                      <m:r>
+                        <w:rPr>
+                          <w:rFonts w:ascii="Cambria Math" w:hAnsi="Cambria Math"/>
+                        </w:rPr>
+                        <m:t>-</m:t>
+                      </m:r>
+                      <m:sSub>
+                        <m:sSubPr>
+                          <m:ctrlPr>
+                            <w:rPr>
+                              <w:rFonts w:ascii="Cambria Math" w:hAnsi="Cambria Math"/>
+                              <w:i/>
+                            </w:rPr>
+                          </m:ctrlPr>
+                        </m:sSubPr>
+                        <m:e>
+                          <m:r>
+                            <w:rPr>
+                              <w:rFonts w:ascii="Cambria Math" w:hAnsi="Cambria Math"/>
+                            </w:rPr>
+                            <m:t>R</m:t>
+                          </m:r>
+                        </m:e>
+                        <m:sub>
+                          <m:r>
+                            <w:rPr>
+                              <w:rFonts w:ascii="Cambria Math" w:hAnsi="Cambria Math"/>
+                            </w:rPr>
+                            <m:t>i</m:t>
+                          </m:r>
+                        </m:sub>
+                      </m:sSub>
+                    </m:e>
+                  </m:d>
+                </m:e>
+                <m:sup>
+                  <m:r>
+                    <w:rPr>
+                      <w:rFonts w:ascii="Cambria Math" w:hAnsi="Cambria Math"/>
+                    </w:rPr>
+                    <m:t>2</m:t>
+                  </m:r>
+                </m:sup>
+              </m:sSup>
+            </m:e>
+          </m:nary>
+        </m:oMath>
+      </m:oMathPara>
+    </w:p>
+    <w:p>
+      <w:pPr>
+        <w:pStyle w:val="ListParagraph"/>
+        <w:numPr>
+          <w:ilvl w:val="0"/>
+          <w:numId w:val="5"/>
+        </w:numPr>
+      </w:pPr>
+      <m:oMath>
+        <m:sSub>
+          <m:sSubPr>
+            <m:ctrlPr>
+              <w:rPr>
+                <w:rFonts w:ascii="Cambria Math" w:hAnsi="Cambria Math"/>
+                <w:i/>
+              </w:rPr>
+            </m:ctrlPr>
+          </m:sSubPr>
+          <m:e>
+            <m:r>
+              <w:rPr>
+                <w:rFonts w:ascii="Cambria Math" w:hAnsi="Cambria Math"/>
+              </w:rPr>
+              <m:t>M</m:t>
+            </m:r>
+          </m:e>
+          <m:sub>
+            <m:r>
+              <w:rPr>
+                <w:rFonts w:ascii="Cambria Math" w:hAnsi="Cambria Math"/>
+              </w:rPr>
+              <m:t>radiiSmooth</m:t>
+            </m:r>
+          </m:sub>
+        </m:sSub>
+      </m:oMath>
+      <w:r>
+        <w:rPr>
+          <w:rFonts w:eastAsiaTheme="minorEastAsia"/>
+        </w:rPr>
+        <w:t xml:space="preserve"> - Radii smoothness term which is the radii </w:t>
+      </w:r>
+      <w:proofErr w:type="spellStart"/>
+      <w:r>
+        <w:rPr>
+          <w:rFonts w:eastAsiaTheme="minorEastAsia"/>
+        </w:rPr>
+        <w:t>Laplacian</w:t>
+      </w:r>
+      <w:proofErr w:type="spellEnd"/>
+      <w:r>
+        <w:rPr>
+          <w:rFonts w:eastAsiaTheme="minorEastAsia"/>
+        </w:rPr>
+        <w:t xml:space="preserve"> norm:</w:t>
+      </w:r>
+      <w:r>
+        <w:rPr>
+          <w:rFonts w:eastAsiaTheme="minorEastAsia"/>
+        </w:rPr>
+        <w:br/>
+      </w:r>
+      <m:oMathPara>
+        <m:oMath>
+          <m:sSub>
+            <m:sSubPr>
+              <m:ctrlPr>
+                <w:rPr>
+                  <w:rFonts w:ascii="Cambria Math" w:hAnsi="Cambria Math"/>
+                  <w:i/>
+                </w:rPr>
+              </m:ctrlPr>
+            </m:sSubPr>
+            <m:e>
+              <m:r>
+                <w:rPr>
+                  <w:rFonts w:ascii="Cambria Math" w:hAnsi="Cambria Math"/>
+                </w:rPr>
+                <m:t>M</m:t>
+              </m:r>
+            </m:e>
+            <m:sub>
+              <m:r>
+                <w:rPr>
+                  <w:rFonts w:ascii="Cambria Math" w:hAnsi="Cambria Math"/>
+                </w:rPr>
+                <m:t>radiiSmooth</m:t>
+              </m:r>
+            </m:sub>
+          </m:sSub>
+          <m:r>
+            <w:rPr>
+              <w:rFonts w:ascii="Cambria Math" w:hAnsi="Cambria Math"/>
+            </w:rPr>
+            <m:t>=</m:t>
+          </m:r>
+          <m:f>
+            <m:fPr>
+              <m:ctrlPr>
+                <w:rPr>
+                  <w:rFonts w:ascii="Cambria Math" w:hAnsi="Cambria Math"/>
+                  <w:i/>
+                </w:rPr>
+              </m:ctrlPr>
+            </m:fPr>
+            <m:num>
+              <m:r>
+                <w:rPr>
+                  <w:rFonts w:ascii="Cambria Math" w:hAnsi="Cambria Math"/>
+                </w:rPr>
+                <m:t>1</m:t>
+              </m:r>
+            </m:num>
+            <m:den>
+              <m:r>
+                <w:rPr>
+                  <w:rFonts w:ascii="Cambria Math" w:hAnsi="Cambria Math"/>
+                </w:rPr>
+                <m:t>N-2</m:t>
+              </m:r>
+            </m:den>
+          </m:f>
+          <m:nary>
+            <m:naryPr>
+              <m:chr m:val="∑"/>
+              <m:limLoc m:val="undOvr"/>
+              <m:ctrlPr>
+                <w:rPr>
+                  <w:rFonts w:ascii="Cambria Math" w:hAnsi="Cambria Math"/>
+                  <w:i/>
+                </w:rPr>
+              </m:ctrlPr>
+            </m:naryPr>
+            <m:sub>
+              <m:r>
+                <w:rPr>
+                  <w:rFonts w:ascii="Cambria Math" w:hAnsi="Cambria Math"/>
+                </w:rPr>
+                <m:t>i=1</m:t>
+              </m:r>
+            </m:sub>
+            <m:sup>
+              <m:r>
+                <w:rPr>
+                  <w:rFonts w:ascii="Cambria Math" w:hAnsi="Cambria Math"/>
+                </w:rPr>
+                <m:t>N-2</m:t>
+              </m:r>
+            </m:sup>
+            <m:e>
+              <m:sSup>
+                <m:sSupPr>
+                  <m:ctrlPr>
+                    <w:rPr>
+                      <w:rFonts w:ascii="Cambria Math" w:hAnsi="Cambria Math"/>
+                      <w:i/>
+                    </w:rPr>
+                  </m:ctrlPr>
+                </m:sSupPr>
+                <m:e>
+                  <m:d>
+                    <m:dPr>
+                      <m:ctrlPr>
+                        <w:rPr>
+                          <w:rFonts w:ascii="Cambria Math" w:hAnsi="Cambria Math"/>
+                          <w:i/>
+                        </w:rPr>
+                      </m:ctrlPr>
+                    </m:dPr>
+                    <m:e>
+                      <m:sSub>
+                        <m:sSubPr>
+                          <m:ctrlPr>
+                            <w:rPr>
+                              <w:rFonts w:ascii="Cambria Math" w:hAnsi="Cambria Math"/>
+                              <w:i/>
+                            </w:rPr>
+                          </m:ctrlPr>
+                        </m:sSubPr>
+                        <m:e>
+                          <m:r>
+                            <w:rPr>
+                              <w:rFonts w:ascii="Cambria Math" w:hAnsi="Cambria Math"/>
+                            </w:rPr>
+                            <m:t>r</m:t>
+                          </m:r>
+                        </m:e>
+                        <m:sub>
+                          <m:r>
+                            <w:rPr>
+                              <w:rFonts w:ascii="Cambria Math" w:hAnsi="Cambria Math"/>
+                            </w:rPr>
+                            <m:t>i+1</m:t>
+                          </m:r>
+                        </m:sub>
+                      </m:sSub>
+                      <m:r>
+                        <w:rPr>
+                          <w:rFonts w:ascii="Cambria Math" w:hAnsi="Cambria Math"/>
+                        </w:rPr>
+                        <m:t>-0.5∙</m:t>
+                      </m:r>
+                      <m:sSub>
+                        <m:sSubPr>
+                          <m:ctrlPr>
+                            <w:rPr>
+                              <w:rFonts w:ascii="Cambria Math" w:hAnsi="Cambria Math"/>
+                              <w:i/>
+                            </w:rPr>
+                          </m:ctrlPr>
+                        </m:sSubPr>
+                        <m:e>
+                          <m:r>
+                            <w:rPr>
+                              <w:rFonts w:ascii="Cambria Math" w:hAnsi="Cambria Math"/>
+                            </w:rPr>
+                            <m:t>r</m:t>
+                          </m:r>
+                        </m:e>
+                        <m:sub>
+                          <m:r>
+                            <w:rPr>
+                              <w:rFonts w:ascii="Cambria Math" w:hAnsi="Cambria Math"/>
+                            </w:rPr>
+                            <m:t>i</m:t>
+                          </m:r>
+                        </m:sub>
+                      </m:sSub>
+                      <m:r>
+                        <w:rPr>
+                          <w:rFonts w:ascii="Cambria Math" w:hAnsi="Cambria Math"/>
+                        </w:rPr>
+                        <m:t>-0.5∙</m:t>
+                      </m:r>
+                      <m:sSub>
+                        <m:sSubPr>
+                          <m:ctrlPr>
+                            <w:rPr>
+                              <w:rFonts w:ascii="Cambria Math" w:hAnsi="Cambria Math"/>
+                              <w:i/>
+                            </w:rPr>
+                          </m:ctrlPr>
+                        </m:sSubPr>
+                        <m:e>
+                          <m:r>
+                            <w:rPr>
+                              <w:rFonts w:ascii="Cambria Math" w:hAnsi="Cambria Math"/>
+                            </w:rPr>
+                            <m:t>r</m:t>
+                          </m:r>
+                        </m:e>
+                        <m:sub>
+                          <m:r>
+                            <w:rPr>
+                              <w:rFonts w:ascii="Cambria Math" w:hAnsi="Cambria Math"/>
+                            </w:rPr>
+                            <m:t>i+2</m:t>
+                          </m:r>
+                        </m:sub>
+                      </m:sSub>
+                    </m:e>
+                  </m:d>
+                </m:e>
+                <m:sup>
+                  <m:r>
+                    <w:rPr>
+                      <w:rFonts w:ascii="Cambria Math" w:hAnsi="Cambria Math"/>
+                    </w:rPr>
+                    <m:t>2</m:t>
+                  </m:r>
+                </m:sup>
+              </m:sSup>
+            </m:e>
+          </m:nary>
+        </m:oMath>
+      </m:oMathPara>
+    </w:p>
+    <w:p>
+      <w:pPr>
+        <w:pStyle w:val="ListParagraph"/>
+        <w:numPr>
+          <w:ilvl w:val="0"/>
+          <w:numId w:val="5"/>
+        </w:numPr>
+      </w:pPr>
+      <m:oMath>
+        <m:sSub>
+          <m:sSubPr>
+            <m:ctrlPr>
+              <w:rPr>
+                <w:rFonts w:ascii="Cambria Math" w:hAnsi="Cambria Math"/>
+                <w:i/>
+              </w:rPr>
+            </m:ctrlPr>
+          </m:sSubPr>
+          <m:e>
+            <m:r>
+              <w:rPr>
+                <w:rFonts w:ascii="Cambria Math" w:hAnsi="Cambria Math"/>
+              </w:rPr>
+              <m:t>M</m:t>
+            </m:r>
+          </m:e>
+          <m:sub>
+            <m:r>
+              <w:rPr>
+                <w:rFonts w:ascii="Cambria Math" w:hAnsi="Cambria Math"/>
+              </w:rPr>
+              <m:t>spine</m:t>
+            </m:r>
+          </m:sub>
+        </m:sSub>
+      </m:oMath>
+      <w:r>
+        <w:rPr>
+          <w:rFonts w:eastAsiaTheme="minorEastAsia"/>
+        </w:rPr>
+        <w:t xml:space="preserve"> – The least squares error between spine 2D coordinates and the approximated spine. That is:</w:t>
+      </w:r>
+      <w:r>
+        <w:rPr>
+          <w:rFonts w:eastAsiaTheme="minorEastAsia"/>
+        </w:rPr>
+        <w:br/>
+      </w:r>
+      <m:oMathPara>
+        <m:oMath>
+          <m:sSub>
+            <m:sSubPr>
+              <m:ctrlPr>
+                <w:rPr>
+                  <w:rFonts w:ascii="Cambria Math" w:hAnsi="Cambria Math"/>
+                  <w:i/>
+                </w:rPr>
+              </m:ctrlPr>
+            </m:sSubPr>
+            <m:e>
+              <m:r>
+                <w:rPr>
+                  <w:rFonts w:ascii="Cambria Math" w:hAnsi="Cambria Math"/>
+                </w:rPr>
+                <m:t>M</m:t>
+              </m:r>
+            </m:e>
+            <m:sub>
+              <m:r>
+                <w:rPr>
+                  <w:rFonts w:ascii="Cambria Math" w:hAnsi="Cambria Math"/>
+                </w:rPr>
+                <m:t>spine</m:t>
+              </m:r>
+            </m:sub>
+          </m:sSub>
+          <m:r>
+            <w:rPr>
+              <w:rFonts w:ascii="Cambria Math" w:hAnsi="Cambria Math"/>
+            </w:rPr>
+            <m:t>=</m:t>
+          </m:r>
+          <m:f>
+            <m:fPr>
+              <m:ctrlPr>
+                <w:rPr>
+                  <w:rFonts w:ascii="Cambria Math" w:hAnsi="Cambria Math"/>
+                  <w:i/>
+                </w:rPr>
+              </m:ctrlPr>
+            </m:fPr>
+            <m:num>
+              <m:r>
+                <w:rPr>
+                  <w:rFonts w:ascii="Cambria Math" w:hAnsi="Cambria Math"/>
+                </w:rPr>
+                <m:t>1</m:t>
+              </m:r>
+            </m:num>
+            <m:den>
+              <m:r>
+                <w:rPr>
+                  <w:rFonts w:ascii="Cambria Math" w:hAnsi="Cambria Math"/>
+                </w:rPr>
+                <m:t>N</m:t>
+              </m:r>
+            </m:den>
+          </m:f>
+          <m:nary>
+            <m:naryPr>
+              <m:chr m:val="∑"/>
+              <m:limLoc m:val="undOvr"/>
+              <m:ctrlPr>
+                <w:rPr>
+                  <w:rFonts w:ascii="Cambria Math" w:hAnsi="Cambria Math"/>
+                  <w:i/>
+                </w:rPr>
+              </m:ctrlPr>
+            </m:naryPr>
+            <m:sub>
+              <m:r>
+                <w:rPr>
+                  <w:rFonts w:ascii="Cambria Math" w:hAnsi="Cambria Math"/>
+                </w:rPr>
+                <m:t>i=1</m:t>
+              </m:r>
+            </m:sub>
+            <m:sup>
+              <m:r>
+                <w:rPr>
+                  <w:rFonts w:ascii="Cambria Math" w:hAnsi="Cambria Math"/>
+                </w:rPr>
+                <m:t>N</m:t>
+              </m:r>
+            </m:sup>
+            <m:e>
+              <m:d>
+                <m:dPr>
+                  <m:begChr m:val="["/>
+                  <m:endChr m:val="]"/>
+                  <m:ctrlPr>
+                    <w:rPr>
+                      <w:rFonts w:ascii="Cambria Math" w:hAnsi="Cambria Math"/>
+                      <w:i/>
+                    </w:rPr>
+                  </m:ctrlPr>
+                </m:dPr>
+                <m:e>
+                  <m:sSup>
+                    <m:sSupPr>
+                      <m:ctrlPr>
+                        <w:rPr>
+                          <w:rFonts w:ascii="Cambria Math" w:hAnsi="Cambria Math"/>
+                          <w:i/>
+                        </w:rPr>
+                      </m:ctrlPr>
+                    </m:sSupPr>
+                    <m:e>
+                      <m:d>
+                        <m:dPr>
+                          <m:ctrlPr>
+                            <w:rPr>
+                              <w:rFonts w:ascii="Cambria Math" w:hAnsi="Cambria Math"/>
+                              <w:i/>
+                            </w:rPr>
+                          </m:ctrlPr>
+                        </m:dPr>
+                        <m:e>
+                          <m:sSub>
+                            <m:sSubPr>
+                              <m:ctrlPr>
+                                <w:rPr>
+                                  <w:rFonts w:ascii="Cambria Math" w:hAnsi="Cambria Math"/>
+                                  <w:i/>
+                                </w:rPr>
+                              </m:ctrlPr>
+                            </m:sSubPr>
+                            <m:e>
+                              <m:r>
+                                <w:rPr>
+                                  <w:rFonts w:ascii="Cambria Math" w:hAnsi="Cambria Math"/>
+                                </w:rPr>
+                                <m:t>X</m:t>
+                              </m:r>
+                            </m:e>
+                            <m:sub>
+                              <m:r>
+                                <w:rPr>
+                                  <w:rFonts w:ascii="Cambria Math" w:hAnsi="Cambria Math"/>
+                                </w:rPr>
+                                <m:t>i</m:t>
+                              </m:r>
+                            </m:sub>
+                          </m:sSub>
+                          <m:r>
+                            <w:rPr>
+                              <w:rFonts w:ascii="Cambria Math" w:hAnsi="Cambria Math"/>
+                            </w:rPr>
+                            <m:t>-</m:t>
+                          </m:r>
+                          <m:sSub>
+                            <m:sSubPr>
+                              <m:ctrlPr>
+                                <w:rPr>
+                                  <w:rFonts w:ascii="Cambria Math" w:hAnsi="Cambria Math"/>
+                                  <w:i/>
+                                </w:rPr>
+                              </m:ctrlPr>
+                            </m:sSubPr>
+                            <m:e>
+                              <m:r>
+                                <w:rPr>
+                                  <w:rFonts w:ascii="Cambria Math" w:hAnsi="Cambria Math"/>
+                                </w:rPr>
+                                <m:t>s</m:t>
+                              </m:r>
+                            </m:e>
+                            <m:sub>
+                              <m:r>
+                                <w:rPr>
+                                  <w:rFonts w:ascii="Cambria Math" w:hAnsi="Cambria Math"/>
+                                </w:rPr>
+                                <m:t>i</m:t>
+                              </m:r>
+                            </m:sub>
+                          </m:sSub>
+                          <m:r>
+                            <w:rPr>
+                              <w:rFonts w:ascii="Cambria Math" w:hAnsi="Cambria Math"/>
+                            </w:rPr>
+                            <m:t>∙</m:t>
+                          </m:r>
+                          <m:sSub>
+                            <m:sSubPr>
+                              <m:ctrlPr>
+                                <w:rPr>
+                                  <w:rFonts w:ascii="Cambria Math" w:hAnsi="Cambria Math"/>
+                                  <w:i/>
+                                </w:rPr>
+                              </m:ctrlPr>
+                            </m:sSubPr>
+                            <m:e>
+                              <m:r>
+                                <w:rPr>
+                                  <w:rFonts w:ascii="Cambria Math" w:hAnsi="Cambria Math"/>
+                                </w:rPr>
+                                <m:t>u</m:t>
+                              </m:r>
+                            </m:e>
+                            <m:sub>
+                              <m:r>
+                                <w:rPr>
+                                  <w:rFonts w:ascii="Cambria Math" w:hAnsi="Cambria Math"/>
+                                </w:rPr>
+                                <m:t>x</m:t>
+                              </m:r>
+                            </m:sub>
+                          </m:sSub>
+                          <m:r>
+                            <w:rPr>
+                              <w:rFonts w:ascii="Cambria Math" w:hAnsi="Cambria Math"/>
+                            </w:rPr>
+                            <m:t>-</m:t>
+                          </m:r>
+                          <m:sSub>
+                            <m:sSubPr>
+                              <m:ctrlPr>
+                                <w:rPr>
+                                  <w:rFonts w:ascii="Cambria Math" w:hAnsi="Cambria Math"/>
+                                  <w:i/>
+                                </w:rPr>
+                              </m:ctrlPr>
+                            </m:sSubPr>
+                            <m:e>
+                              <m:r>
+                                <w:rPr>
+                                  <w:rFonts w:ascii="Cambria Math" w:hAnsi="Cambria Math"/>
+                                </w:rPr>
+                                <m:t>t</m:t>
+                              </m:r>
+                            </m:e>
+                            <m:sub>
+                              <m:r>
+                                <w:rPr>
+                                  <w:rFonts w:ascii="Cambria Math" w:hAnsi="Cambria Math"/>
+                                </w:rPr>
+                                <m:t>i</m:t>
+                              </m:r>
+                            </m:sub>
+                          </m:sSub>
+                          <m:r>
+                            <w:rPr>
+                              <w:rFonts w:ascii="Cambria Math" w:hAnsi="Cambria Math"/>
+                            </w:rPr>
+                            <m:t>∙</m:t>
+                          </m:r>
+                          <m:sSub>
+                            <m:sSubPr>
+                              <m:ctrlPr>
+                                <w:rPr>
+                                  <w:rFonts w:ascii="Cambria Math" w:hAnsi="Cambria Math"/>
+                                  <w:i/>
+                                </w:rPr>
+                              </m:ctrlPr>
+                            </m:sSubPr>
+                            <m:e>
+                              <m:r>
+                                <w:rPr>
+                                  <w:rFonts w:ascii="Cambria Math" w:hAnsi="Cambria Math"/>
+                                </w:rPr>
+                                <m:t>v</m:t>
+                              </m:r>
+                            </m:e>
+                            <m:sub>
+                              <m:r>
+                                <w:rPr>
+                                  <w:rFonts w:ascii="Cambria Math" w:hAnsi="Cambria Math"/>
+                                </w:rPr>
+                                <m:t>x</m:t>
+                              </m:r>
+                            </m:sub>
+                          </m:sSub>
+                        </m:e>
+                      </m:d>
+                    </m:e>
+                    <m:sup>
+                      <m:r>
+                        <w:rPr>
+                          <w:rFonts w:ascii="Cambria Math" w:hAnsi="Cambria Math"/>
+                        </w:rPr>
+                        <m:t>2</m:t>
+                      </m:r>
+                    </m:sup>
+                  </m:sSup>
+                  <m:r>
+                    <w:rPr>
+                      <w:rFonts w:ascii="Cambria Math" w:hAnsi="Cambria Math"/>
+                    </w:rPr>
+                    <m:t>+</m:t>
+                  </m:r>
+                  <m:sSup>
+                    <m:sSupPr>
+                      <m:ctrlPr>
+                        <w:rPr>
+                          <w:rFonts w:ascii="Cambria Math" w:hAnsi="Cambria Math"/>
+                          <w:i/>
+                        </w:rPr>
+                      </m:ctrlPr>
+                    </m:sSupPr>
+                    <m:e>
+                      <m:d>
+                        <m:dPr>
+                          <m:ctrlPr>
+                            <w:rPr>
+                              <w:rFonts w:ascii="Cambria Math" w:hAnsi="Cambria Math"/>
+                              <w:i/>
+                            </w:rPr>
+                          </m:ctrlPr>
+                        </m:dPr>
+                        <m:e>
+                          <m:sSub>
+                            <m:sSubPr>
+                              <m:ctrlPr>
+                                <w:rPr>
+                                  <w:rFonts w:ascii="Cambria Math" w:hAnsi="Cambria Math"/>
+                                  <w:i/>
+                                </w:rPr>
+                              </m:ctrlPr>
+                            </m:sSubPr>
+                            <m:e>
+                              <m:r>
+                                <w:rPr>
+                                  <w:rFonts w:ascii="Cambria Math" w:hAnsi="Cambria Math"/>
+                                </w:rPr>
+                                <m:t>Y</m:t>
+                              </m:r>
+                            </m:e>
+                            <m:sub>
+                              <m:r>
+                                <w:rPr>
+                                  <w:rFonts w:ascii="Cambria Math" w:hAnsi="Cambria Math"/>
+                                </w:rPr>
+                                <m:t>i</m:t>
+                              </m:r>
+                            </m:sub>
+                          </m:sSub>
+                          <m:r>
+                            <w:rPr>
+                              <w:rFonts w:ascii="Cambria Math" w:hAnsi="Cambria Math"/>
+                            </w:rPr>
+                            <m:t>-</m:t>
+                          </m:r>
+                          <m:sSub>
+                            <m:sSubPr>
+                              <m:ctrlPr>
+                                <w:rPr>
+                                  <w:rFonts w:ascii="Cambria Math" w:hAnsi="Cambria Math"/>
+                                  <w:i/>
+                                </w:rPr>
+                              </m:ctrlPr>
+                            </m:sSubPr>
+                            <m:e>
+                              <m:r>
+                                <w:rPr>
+                                  <w:rFonts w:ascii="Cambria Math" w:hAnsi="Cambria Math"/>
+                                </w:rPr>
+                                <m:t>s</m:t>
+                              </m:r>
+                            </m:e>
+                            <m:sub>
+                              <m:r>
+                                <w:rPr>
+                                  <w:rFonts w:ascii="Cambria Math" w:hAnsi="Cambria Math"/>
+                                </w:rPr>
+                                <m:t>i</m:t>
+                              </m:r>
+                            </m:sub>
+                          </m:sSub>
+                          <m:r>
+                            <w:rPr>
+                              <w:rFonts w:ascii="Cambria Math" w:hAnsi="Cambria Math"/>
+                            </w:rPr>
+                            <m:t>∙</m:t>
+                          </m:r>
+                          <m:sSub>
+                            <m:sSubPr>
+                              <m:ctrlPr>
+                                <w:rPr>
+                                  <w:rFonts w:ascii="Cambria Math" w:hAnsi="Cambria Math"/>
+                                  <w:i/>
+                                </w:rPr>
+                              </m:ctrlPr>
+                            </m:sSubPr>
+                            <m:e>
+                              <m:r>
+                                <w:rPr>
+                                  <w:rFonts w:ascii="Cambria Math" w:hAnsi="Cambria Math"/>
+                                </w:rPr>
+                                <m:t>u</m:t>
+                              </m:r>
+                            </m:e>
+                            <m:sub>
+                              <m:r>
+                                <w:rPr>
+                                  <w:rFonts w:ascii="Cambria Math" w:hAnsi="Cambria Math"/>
+                                </w:rPr>
+                                <m:t>y</m:t>
+                              </m:r>
+                            </m:sub>
+                          </m:sSub>
+                          <m:r>
+                            <w:rPr>
+                              <w:rFonts w:ascii="Cambria Math" w:hAnsi="Cambria Math"/>
+                            </w:rPr>
+                            <m:t>-</m:t>
+                          </m:r>
+                          <m:sSub>
+                            <m:sSubPr>
+                              <m:ctrlPr>
+                                <w:rPr>
+                                  <w:rFonts w:ascii="Cambria Math" w:hAnsi="Cambria Math"/>
+                                  <w:i/>
+                                </w:rPr>
+                              </m:ctrlPr>
+                            </m:sSubPr>
+                            <m:e>
+                              <m:r>
+                                <w:rPr>
+                                  <w:rFonts w:ascii="Cambria Math" w:hAnsi="Cambria Math"/>
+                                </w:rPr>
+                                <m:t>t</m:t>
+                              </m:r>
+                            </m:e>
+                            <m:sub>
+                              <m:r>
+                                <w:rPr>
+                                  <w:rFonts w:ascii="Cambria Math" w:hAnsi="Cambria Math"/>
+                                </w:rPr>
+                                <m:t>i</m:t>
+                              </m:r>
+                            </m:sub>
+                          </m:sSub>
+                          <m:r>
+                            <w:rPr>
+                              <w:rFonts w:ascii="Cambria Math" w:hAnsi="Cambria Math"/>
+                            </w:rPr>
+                            <m:t>∙</m:t>
+                          </m:r>
+                          <m:sSub>
+                            <m:sSubPr>
+                              <m:ctrlPr>
+                                <w:rPr>
+                                  <w:rFonts w:ascii="Cambria Math" w:hAnsi="Cambria Math"/>
+                                  <w:i/>
+                                </w:rPr>
+                              </m:ctrlPr>
+                            </m:sSubPr>
+                            <m:e>
+                              <m:r>
+                                <w:rPr>
+                                  <w:rFonts w:ascii="Cambria Math" w:hAnsi="Cambria Math"/>
+                                </w:rPr>
+                                <m:t>v</m:t>
+                              </m:r>
+                            </m:e>
+                            <m:sub>
+                              <m:r>
+                                <w:rPr>
+                                  <w:rFonts w:ascii="Cambria Math" w:hAnsi="Cambria Math"/>
+                                </w:rPr>
+                                <m:t>y</m:t>
+                              </m:r>
+                            </m:sub>
+                          </m:sSub>
+                        </m:e>
+                      </m:d>
+                    </m:e>
+                    <m:sup>
+                      <m:r>
+                        <w:rPr>
+                          <w:rFonts w:ascii="Cambria Math" w:hAnsi="Cambria Math"/>
+                        </w:rPr>
+                        <m:t>2</m:t>
+                      </m:r>
+                    </m:sup>
+                  </m:sSup>
+                </m:e>
+              </m:d>
+            </m:e>
+          </m:nary>
+        </m:oMath>
+      </m:oMathPara>
+    </w:p>
+    <w:p>
+      <w:pPr>
+        <w:pStyle w:val="ListParagraph"/>
+        <w:numPr>
+          <w:ilvl w:val="0"/>
+          <w:numId w:val="5"/>
+        </w:numPr>
+        <w:rPr>
+          <w:rFonts w:eastAsiaTheme="minorEastAsia"/>
+        </w:rPr>
+      </w:pPr>
+      <m:oMath>
+        <m:sSub>
+          <m:sSubPr>
+            <m:ctrlPr>
+              <w:rPr>
+                <w:rFonts w:ascii="Cambria Math" w:hAnsi="Cambria Math"/>
+                <w:i/>
+              </w:rPr>
+            </m:ctrlPr>
+          </m:sSubPr>
+          <m:e>
+            <m:r>
+              <w:rPr>
+                <w:rFonts w:ascii="Cambria Math" w:hAnsi="Cambria Math"/>
+              </w:rPr>
+              <m:t>M</m:t>
+            </m:r>
+          </m:e>
+          <m:sub>
+            <m:r>
+              <w:rPr>
+                <w:rFonts w:ascii="Cambria Math" w:hAnsi="Cambria Math"/>
+              </w:rPr>
+              <m:t>spineSmooth</m:t>
+            </m:r>
+          </m:sub>
+        </m:sSub>
+      </m:oMath>
+      <w:r>
+        <w:rPr>
+          <w:rFonts w:eastAsiaTheme="minorEastAsia"/>
+        </w:rPr>
+        <w:t xml:space="preserve"> - Spine smoothness term – the </w:t>
+      </w:r>
+      <w:proofErr w:type="spellStart"/>
+      <w:r>
+        <w:rPr>
+          <w:rFonts w:eastAsiaTheme="minorEastAsia"/>
+        </w:rPr>
+        <w:t>Laplacian</w:t>
+      </w:r>
+      <w:proofErr w:type="spellEnd"/>
+      <w:r>
+        <w:rPr>
+          <w:rFonts w:eastAsiaTheme="minorEastAsia"/>
+        </w:rPr>
+        <w:t xml:space="preserve"> norm:</w:t>
+      </w:r>
+      <w:r>
+        <w:rPr>
+          <w:rFonts w:eastAsiaTheme="minorEastAsia"/>
+        </w:rPr>
+        <w:br/>
+      </w:r>
+      <m:oMathPara>
+        <m:oMath>
+          <m:sSub>
+            <m:sSubPr>
+              <m:ctrlPr>
+                <w:rPr>
+                  <w:rFonts w:ascii="Cambria Math" w:hAnsi="Cambria Math"/>
+                  <w:i/>
+                  <w:sz w:val="20"/>
+                  <w:szCs w:val="20"/>
+                </w:rPr>
+              </m:ctrlPr>
+            </m:sSubPr>
+            <m:e>
+              <m:r>
+                <w:rPr>
+                  <w:rFonts w:ascii="Cambria Math" w:hAnsi="Cambria Math"/>
+                  <w:sz w:val="20"/>
+                  <w:szCs w:val="20"/>
+                </w:rPr>
+                <m:t>M</m:t>
+              </m:r>
+            </m:e>
+            <m:sub>
+              <m:r>
+                <w:rPr>
+                  <w:rFonts w:ascii="Cambria Math" w:hAnsi="Cambria Math"/>
+                  <w:sz w:val="20"/>
+                  <w:szCs w:val="20"/>
+                </w:rPr>
+                <m:t>spineSmooth</m:t>
+              </m:r>
+            </m:sub>
+          </m:sSub>
+          <m:r>
+            <w:rPr>
+              <w:rFonts w:ascii="Cambria Math" w:hAnsi="Cambria Math"/>
+              <w:sz w:val="20"/>
+              <w:szCs w:val="20"/>
+            </w:rPr>
+            <m:t>=</m:t>
+          </m:r>
+          <m:f>
+            <m:fPr>
+              <m:ctrlPr>
+                <w:rPr>
+                  <w:rFonts w:ascii="Cambria Math" w:hAnsi="Cambria Math"/>
+                  <w:i/>
+                  <w:sz w:val="20"/>
+                  <w:szCs w:val="20"/>
+                </w:rPr>
+              </m:ctrlPr>
+            </m:fPr>
+            <m:num>
+              <m:r>
+                <w:rPr>
+                  <w:rFonts w:ascii="Cambria Math" w:hAnsi="Cambria Math"/>
+                  <w:sz w:val="20"/>
+                  <w:szCs w:val="20"/>
+                </w:rPr>
+                <m:t>1</m:t>
+              </m:r>
+            </m:num>
+            <m:den>
+              <m:r>
+                <w:rPr>
+                  <w:rFonts w:ascii="Cambria Math" w:hAnsi="Cambria Math"/>
+                  <w:sz w:val="20"/>
+                  <w:szCs w:val="20"/>
+                </w:rPr>
+                <m:t>N-2</m:t>
+              </m:r>
+            </m:den>
+          </m:f>
+          <m:nary>
+            <m:naryPr>
+              <m:chr m:val="∑"/>
+              <m:limLoc m:val="undOvr"/>
+              <m:ctrlPr>
+                <w:rPr>
+                  <w:rFonts w:ascii="Cambria Math" w:hAnsi="Cambria Math"/>
+                  <w:i/>
+                  <w:sz w:val="20"/>
+                  <w:szCs w:val="20"/>
+                </w:rPr>
+              </m:ctrlPr>
+            </m:naryPr>
+            <m:sub>
+              <m:r>
+                <w:rPr>
+                  <w:rFonts w:ascii="Cambria Math" w:hAnsi="Cambria Math"/>
+                  <w:sz w:val="20"/>
+                  <w:szCs w:val="20"/>
+                </w:rPr>
+                <m:t>i=1</m:t>
+              </m:r>
+            </m:sub>
+            <m:sup>
+              <m:r>
+                <w:rPr>
+                  <w:rFonts w:ascii="Cambria Math" w:hAnsi="Cambria Math"/>
+                  <w:sz w:val="20"/>
+                  <w:szCs w:val="20"/>
+                </w:rPr>
+                <m:t>N-2</m:t>
+              </m:r>
+            </m:sup>
+            <m:e>
+              <m:d>
+                <m:dPr>
+                  <m:begChr m:val="["/>
+                  <m:endChr m:val="]"/>
+                  <m:ctrlPr>
+                    <w:rPr>
+                      <w:rFonts w:ascii="Cambria Math" w:hAnsi="Cambria Math"/>
+                      <w:i/>
+                      <w:sz w:val="20"/>
+                      <w:szCs w:val="20"/>
+                    </w:rPr>
+                  </m:ctrlPr>
+                </m:dPr>
+                <m:e>
+                  <m:sSup>
+                    <m:sSupPr>
+                      <m:ctrlPr>
+                        <w:rPr>
+                          <w:rFonts w:ascii="Cambria Math" w:hAnsi="Cambria Math"/>
+                          <w:i/>
+                          <w:sz w:val="20"/>
+                          <w:szCs w:val="20"/>
+                        </w:rPr>
+                      </m:ctrlPr>
+                    </m:sSupPr>
+                    <m:e>
+                      <m:d>
+                        <m:dPr>
+                          <m:ctrlPr>
+                            <w:rPr>
+                              <w:rFonts w:ascii="Cambria Math" w:hAnsi="Cambria Math"/>
+                              <w:i/>
+                              <w:sz w:val="20"/>
+                              <w:szCs w:val="20"/>
+                            </w:rPr>
+                          </m:ctrlPr>
+                        </m:dPr>
+                        <m:e>
+                          <m:sSub>
+                            <m:sSubPr>
+                              <m:ctrlPr>
+                                <w:rPr>
+                                  <w:rFonts w:ascii="Cambria Math" w:hAnsi="Cambria Math"/>
+                                  <w:i/>
+                                  <w:sz w:val="20"/>
+                                  <w:szCs w:val="20"/>
+                                </w:rPr>
+                              </m:ctrlPr>
+                            </m:sSubPr>
+                            <m:e>
+                              <m:r>
+                                <w:rPr>
+                                  <w:rFonts w:ascii="Cambria Math" w:hAnsi="Cambria Math"/>
+                                  <w:sz w:val="20"/>
+                                  <w:szCs w:val="20"/>
+                                </w:rPr>
+                                <m:t>s</m:t>
+                              </m:r>
+                            </m:e>
+                            <m:sub>
+                              <m:r>
+                                <w:rPr>
+                                  <w:rFonts w:ascii="Cambria Math" w:hAnsi="Cambria Math"/>
+                                  <w:sz w:val="20"/>
+                                  <w:szCs w:val="20"/>
+                                </w:rPr>
+                                <m:t>i+1</m:t>
+                              </m:r>
+                            </m:sub>
+                          </m:sSub>
+                          <m:r>
+                            <w:rPr>
+                              <w:rFonts w:ascii="Cambria Math" w:hAnsi="Cambria Math"/>
+                              <w:sz w:val="20"/>
+                              <w:szCs w:val="20"/>
+                            </w:rPr>
+                            <m:t>-0.5∙</m:t>
+                          </m:r>
+                          <m:sSub>
+                            <m:sSubPr>
+                              <m:ctrlPr>
+                                <w:rPr>
+                                  <w:rFonts w:ascii="Cambria Math" w:hAnsi="Cambria Math"/>
+                                  <w:i/>
+                                  <w:sz w:val="20"/>
+                                  <w:szCs w:val="20"/>
+                                </w:rPr>
+                              </m:ctrlPr>
+                            </m:sSubPr>
+                            <m:e>
+                              <m:r>
+                                <w:rPr>
+                                  <w:rFonts w:ascii="Cambria Math" w:hAnsi="Cambria Math"/>
+                                  <w:sz w:val="20"/>
+                                  <w:szCs w:val="20"/>
+                                </w:rPr>
+                                <m:t>s</m:t>
+                              </m:r>
+                            </m:e>
+                            <m:sub>
+                              <m:r>
+                                <w:rPr>
+                                  <w:rFonts w:ascii="Cambria Math" w:hAnsi="Cambria Math"/>
+                                  <w:sz w:val="20"/>
+                                  <w:szCs w:val="20"/>
+                                </w:rPr>
+                                <m:t>i</m:t>
+                              </m:r>
+                            </m:sub>
+                          </m:sSub>
+                          <m:r>
+                            <w:rPr>
+                              <w:rFonts w:ascii="Cambria Math" w:hAnsi="Cambria Math"/>
+                              <w:sz w:val="20"/>
+                              <w:szCs w:val="20"/>
+                            </w:rPr>
+                            <m:t>-0.5∙</m:t>
+                          </m:r>
+                          <m:sSub>
+                            <m:sSubPr>
+                              <m:ctrlPr>
+                                <w:rPr>
+                                  <w:rFonts w:ascii="Cambria Math" w:hAnsi="Cambria Math"/>
+                                  <w:i/>
+                                  <w:sz w:val="20"/>
+                                  <w:szCs w:val="20"/>
+                                </w:rPr>
+                              </m:ctrlPr>
+                            </m:sSubPr>
+                            <m:e>
+                              <m:r>
+                                <w:rPr>
+                                  <w:rFonts w:ascii="Cambria Math" w:hAnsi="Cambria Math"/>
+                                  <w:sz w:val="20"/>
+                                  <w:szCs w:val="20"/>
+                                </w:rPr>
+                                <m:t>s</m:t>
+                              </m:r>
+                            </m:e>
+                            <m:sub>
+                              <m:r>
+                                <w:rPr>
+                                  <w:rFonts w:ascii="Cambria Math" w:hAnsi="Cambria Math"/>
+                                  <w:sz w:val="20"/>
+                                  <w:szCs w:val="20"/>
+                                </w:rPr>
+                                <m:t>i+1</m:t>
+                              </m:r>
+                            </m:sub>
+                          </m:sSub>
+                        </m:e>
+                      </m:d>
+                    </m:e>
+                    <m:sup>
+                      <m:r>
+                        <w:rPr>
+                          <w:rFonts w:ascii="Cambria Math" w:hAnsi="Cambria Math"/>
+                          <w:sz w:val="20"/>
+                          <w:szCs w:val="20"/>
+                        </w:rPr>
+                        <m:t>2</m:t>
+                      </m:r>
+                    </m:sup>
+                  </m:sSup>
+                  <m:r>
+                    <w:rPr>
+                      <w:rFonts w:ascii="Cambria Math" w:hAnsi="Cambria Math"/>
+                      <w:sz w:val="20"/>
+                      <w:szCs w:val="20"/>
+                    </w:rPr>
+                    <m:t>+</m:t>
+                  </m:r>
+                  <m:sSup>
+                    <m:sSupPr>
+                      <m:ctrlPr>
+                        <w:rPr>
+                          <w:rFonts w:ascii="Cambria Math" w:hAnsi="Cambria Math"/>
+                          <w:i/>
+                          <w:sz w:val="20"/>
+                          <w:szCs w:val="20"/>
+                        </w:rPr>
+                      </m:ctrlPr>
+                    </m:sSupPr>
+                    <m:e>
+                      <m:d>
+                        <m:dPr>
+                          <m:ctrlPr>
+                            <w:rPr>
+                              <w:rFonts w:ascii="Cambria Math" w:hAnsi="Cambria Math"/>
+                              <w:i/>
+                              <w:sz w:val="20"/>
+                              <w:szCs w:val="20"/>
+                            </w:rPr>
+                          </m:ctrlPr>
+                        </m:dPr>
+                        <m:e>
+                          <m:sSub>
+                            <m:sSubPr>
+                              <m:ctrlPr>
+                                <w:rPr>
+                                  <w:rFonts w:ascii="Cambria Math" w:hAnsi="Cambria Math"/>
+                                  <w:i/>
+                                  <w:sz w:val="20"/>
+                                  <w:szCs w:val="20"/>
+                                </w:rPr>
+                              </m:ctrlPr>
+                            </m:sSubPr>
+                            <m:e>
+                              <m:r>
+                                <w:rPr>
+                                  <w:rFonts w:ascii="Cambria Math" w:hAnsi="Cambria Math"/>
+                                  <w:sz w:val="20"/>
+                                  <w:szCs w:val="20"/>
+                                </w:rPr>
+                                <m:t>t</m:t>
+                              </m:r>
+                            </m:e>
+                            <m:sub>
+                              <m:r>
+                                <w:rPr>
+                                  <w:rFonts w:ascii="Cambria Math" w:hAnsi="Cambria Math"/>
+                                  <w:sz w:val="20"/>
+                                  <w:szCs w:val="20"/>
+                                </w:rPr>
+                                <m:t>i+1</m:t>
+                              </m:r>
+                            </m:sub>
+                          </m:sSub>
+                          <m:r>
+                            <w:rPr>
+                              <w:rFonts w:ascii="Cambria Math" w:hAnsi="Cambria Math"/>
+                              <w:sz w:val="20"/>
+                              <w:szCs w:val="20"/>
+                            </w:rPr>
+                            <m:t>-0.5∙</m:t>
+                          </m:r>
+                          <m:sSub>
+                            <m:sSubPr>
+                              <m:ctrlPr>
+                                <w:rPr>
+                                  <w:rFonts w:ascii="Cambria Math" w:hAnsi="Cambria Math"/>
+                                  <w:i/>
+                                  <w:sz w:val="20"/>
+                                  <w:szCs w:val="20"/>
+                                </w:rPr>
+                              </m:ctrlPr>
+                            </m:sSubPr>
+                            <m:e>
+                              <m:r>
+                                <w:rPr>
+                                  <w:rFonts w:ascii="Cambria Math" w:hAnsi="Cambria Math"/>
+                                  <w:sz w:val="20"/>
+                                  <w:szCs w:val="20"/>
+                                </w:rPr>
+                                <m:t>t</m:t>
+                              </m:r>
+                            </m:e>
+                            <m:sub>
+                              <m:r>
+                                <w:rPr>
+                                  <w:rFonts w:ascii="Cambria Math" w:hAnsi="Cambria Math"/>
+                                  <w:sz w:val="20"/>
+                                  <w:szCs w:val="20"/>
+                                </w:rPr>
+                                <m:t>i</m:t>
+                              </m:r>
+                            </m:sub>
+                          </m:sSub>
+                          <m:r>
+                            <w:rPr>
+                              <w:rFonts w:ascii="Cambria Math" w:hAnsi="Cambria Math"/>
+                              <w:sz w:val="20"/>
+                              <w:szCs w:val="20"/>
+                            </w:rPr>
+                            <m:t>-0.5∙</m:t>
+                          </m:r>
+                          <m:sSub>
+                            <m:sSubPr>
+                              <m:ctrlPr>
+                                <w:rPr>
+                                  <w:rFonts w:ascii="Cambria Math" w:hAnsi="Cambria Math"/>
+                                  <w:i/>
+                                  <w:sz w:val="20"/>
+                                  <w:szCs w:val="20"/>
+                                </w:rPr>
+                              </m:ctrlPr>
+                            </m:sSubPr>
+                            <m:e>
+                              <m:r>
+                                <w:rPr>
+                                  <w:rFonts w:ascii="Cambria Math" w:hAnsi="Cambria Math"/>
+                                  <w:sz w:val="20"/>
+                                  <w:szCs w:val="20"/>
+                                </w:rPr>
+                                <m:t>t</m:t>
+                              </m:r>
+                            </m:e>
+                            <m:sub>
+                              <m:r>
+                                <w:rPr>
+                                  <w:rFonts w:ascii="Cambria Math" w:hAnsi="Cambria Math"/>
+                                  <w:sz w:val="20"/>
+                                  <w:szCs w:val="20"/>
+                                </w:rPr>
+                                <m:t>i+1</m:t>
+                              </m:r>
+                            </m:sub>
+                          </m:sSub>
+                        </m:e>
+                      </m:d>
+                    </m:e>
+                    <m:sup>
+                      <m:r>
+                        <w:rPr>
+                          <w:rFonts w:ascii="Cambria Math" w:hAnsi="Cambria Math"/>
+                          <w:sz w:val="20"/>
+                          <w:szCs w:val="20"/>
+                        </w:rPr>
+                        <m:t>2</m:t>
+                      </m:r>
+                    </m:sup>
+                  </m:sSup>
+                </m:e>
+              </m:d>
+            </m:e>
+          </m:nary>
+        </m:oMath>
+      </m:oMathPara>
+    </w:p>
+    <w:p>
+      <w:pPr>
+        <w:rPr>
+          <w:rFonts w:eastAsiaTheme="minorEastAsia"/>
+        </w:rPr>
+      </w:pPr>
+      <w:r>
+        <w:rPr>
+          <w:rFonts w:eastAsiaTheme="minorEastAsia"/>
+        </w:rPr>
+        <w:t>This objective function is optimized subject to the internal constraints and any geo-semantic constraints this primitive has.</w:t>
+      </w:r>
     </w:p>
     <w:sectPr>
       <w:pgSz w:w="12240" w:h="15840"/>
@@ -2603,9 +4527,9 @@
 <file path=word/numbering.xml><?xml version="1.0" encoding="utf-8"?>
 <w:numbering xmlns:wpc="http://schemas.microsoft.com/office/word/2010/wordprocessingCanvas" xmlns:mc="http://schemas.openxmlformats.org/markup-compatibility/2006" xmlns:o="urn:schemas-microsoft-com:office:office" xmlns:r="http://schemas.openxmlformats.org/officeDocument/2006/relationships" xmlns:m="http://schemas.openxmlformats.org/officeDocument/2006/math" xmlns:v="urn:schemas-microsoft-com:vml" xmlns:wp14="http://schemas.microsoft.com/office/word/2010/wordprocessingDrawing" xmlns:wp="http://schemas.openxmlformats.org/drawingml/2006/wordprocessingDrawing" xmlns:w10="urn:schemas-microsoft-com:office:word" xmlns:w="http://schemas.openxmlformats.org/wordprocessingml/2006/main" xmlns:w14="http://schemas.microsoft.com/office/word/2010/wordml" xmlns:wpg="http://schemas.microsoft.com/office/word/2010/wordprocessingGroup" xmlns:wpi="http://schemas.microsoft.com/office/word/2010/wordprocessingInk" xmlns:wne="http://schemas.microsoft.com/office/word/2006/wordml" xmlns:wps="http://schemas.microsoft.com/office/word/2010/wordprocessingShape" mc:Ignorable="w14 wp14">
   <w:abstractNum w:abstractNumId="0">
-    <w:nsid w:val="107F08A2"/>
+    <w:nsid w:val="03366672"/>
     <w:multiLevelType w:val="hybridMultilevel"/>
-    <w:tmpl w:val="C9486A90"/>
+    <w:tmpl w:val="D83ACAB0"/>
     <w:lvl w:ilvl="0" w:tplc="04090001">
       <w:start w:val="1"/>
       <w:numFmt w:val="bullet"/>
@@ -2716,9 +4640,9 @@
     </w:lvl>
   </w:abstractNum>
   <w:abstractNum w:abstractNumId="1">
-    <w:nsid w:val="24910810"/>
+    <w:nsid w:val="107F08A2"/>
     <w:multiLevelType w:val="hybridMultilevel"/>
-    <w:tmpl w:val="FE8032D8"/>
+    <w:tmpl w:val="C9486A90"/>
     <w:lvl w:ilvl="0" w:tplc="04090001">
       <w:start w:val="1"/>
       <w:numFmt w:val="bullet"/>
@@ -2743,7 +4667,7 @@
         <w:rFonts w:ascii="Courier New" w:hAnsi="Courier New" w:cs="Courier New" w:hint="default"/>
       </w:rPr>
     </w:lvl>
-    <w:lvl w:ilvl="2" w:tplc="04090005">
+    <w:lvl w:ilvl="2" w:tplc="04090005" w:tentative="1">
       <w:start w:val="1"/>
       <w:numFmt w:val="bullet"/>
       <w:lvlText w:val=""/>
@@ -2829,6 +4753,205 @@
     </w:lvl>
   </w:abstractNum>
   <w:abstractNum w:abstractNumId="2">
+    <w:nsid w:val="229015CC"/>
+    <w:multiLevelType w:val="hybridMultilevel"/>
+    <w:tmpl w:val="D9BA386A"/>
+    <w:lvl w:ilvl="0" w:tplc="0409000F">
+      <w:start w:val="1"/>
+      <w:numFmt w:val="decimal"/>
+      <w:lvlText w:val="%1."/>
+      <w:lvlJc w:val="left"/>
+      <w:pPr>
+        <w:ind w:left="720" w:hanging="360"/>
+      </w:pPr>
+    </w:lvl>
+    <w:lvl w:ilvl="1" w:tplc="04090019" w:tentative="1">
+      <w:start w:val="1"/>
+      <w:numFmt w:val="lowerLetter"/>
+      <w:lvlText w:val="%2."/>
+      <w:lvlJc w:val="left"/>
+      <w:pPr>
+        <w:ind w:left="1440" w:hanging="360"/>
+      </w:pPr>
+    </w:lvl>
+    <w:lvl w:ilvl="2" w:tplc="0409001B" w:tentative="1">
+      <w:start w:val="1"/>
+      <w:numFmt w:val="lowerRoman"/>
+      <w:lvlText w:val="%3."/>
+      <w:lvlJc w:val="right"/>
+      <w:pPr>
+        <w:ind w:left="2160" w:hanging="180"/>
+      </w:pPr>
+    </w:lvl>
+    <w:lvl w:ilvl="3" w:tplc="0409000F" w:tentative="1">
+      <w:start w:val="1"/>
+      <w:numFmt w:val="decimal"/>
+      <w:lvlText w:val="%4."/>
+      <w:lvlJc w:val="left"/>
+      <w:pPr>
+        <w:ind w:left="2880" w:hanging="360"/>
+      </w:pPr>
+    </w:lvl>
+    <w:lvl w:ilvl="4" w:tplc="04090019" w:tentative="1">
+      <w:start w:val="1"/>
+      <w:numFmt w:val="lowerLetter"/>
+      <w:lvlText w:val="%5."/>
+      <w:lvlJc w:val="left"/>
+      <w:pPr>
+        <w:ind w:left="3600" w:hanging="360"/>
+      </w:pPr>
+    </w:lvl>
+    <w:lvl w:ilvl="5" w:tplc="0409001B" w:tentative="1">
+      <w:start w:val="1"/>
+      <w:numFmt w:val="lowerRoman"/>
+      <w:lvlText w:val="%6."/>
+      <w:lvlJc w:val="right"/>
+      <w:pPr>
+        <w:ind w:left="4320" w:hanging="180"/>
+      </w:pPr>
+    </w:lvl>
+    <w:lvl w:ilvl="6" w:tplc="0409000F" w:tentative="1">
+      <w:start w:val="1"/>
+      <w:numFmt w:val="decimal"/>
+      <w:lvlText w:val="%7."/>
+      <w:lvlJc w:val="left"/>
+      <w:pPr>
+        <w:ind w:left="5040" w:hanging="360"/>
+      </w:pPr>
+    </w:lvl>
+    <w:lvl w:ilvl="7" w:tplc="04090019" w:tentative="1">
+      <w:start w:val="1"/>
+      <w:numFmt w:val="lowerLetter"/>
+      <w:lvlText w:val="%8."/>
+      <w:lvlJc w:val="left"/>
+      <w:pPr>
+        <w:ind w:left="5760" w:hanging="360"/>
+      </w:pPr>
+    </w:lvl>
+    <w:lvl w:ilvl="8" w:tplc="0409001B" w:tentative="1">
+      <w:start w:val="1"/>
+      <w:numFmt w:val="lowerRoman"/>
+      <w:lvlText w:val="%9."/>
+      <w:lvlJc w:val="right"/>
+      <w:pPr>
+        <w:ind w:left="6480" w:hanging="180"/>
+      </w:pPr>
+    </w:lvl>
+  </w:abstractNum>
+  <w:abstractNum w:abstractNumId="3">
+    <w:nsid w:val="24910810"/>
+    <w:multiLevelType w:val="hybridMultilevel"/>
+    <w:tmpl w:val="FE8032D8"/>
+    <w:lvl w:ilvl="0" w:tplc="04090001">
+      <w:start w:val="1"/>
+      <w:numFmt w:val="bullet"/>
+      <w:lvlText w:val=""/>
+      <w:lvlJc w:val="left"/>
+      <w:pPr>
+        <w:ind w:left="720" w:hanging="360"/>
+      </w:pPr>
+      <w:rPr>
+        <w:rFonts w:ascii="Symbol" w:hAnsi="Symbol" w:hint="default"/>
+      </w:rPr>
+    </w:lvl>
+    <w:lvl w:ilvl="1" w:tplc="04090003">
+      <w:start w:val="1"/>
+      <w:numFmt w:val="bullet"/>
+      <w:lvlText w:val="o"/>
+      <w:lvlJc w:val="left"/>
+      <w:pPr>
+        <w:ind w:left="1440" w:hanging="360"/>
+      </w:pPr>
+      <w:rPr>
+        <w:rFonts w:ascii="Courier New" w:hAnsi="Courier New" w:cs="Courier New" w:hint="default"/>
+      </w:rPr>
+    </w:lvl>
+    <w:lvl w:ilvl="2" w:tplc="04090005">
+      <w:start w:val="1"/>
+      <w:numFmt w:val="bullet"/>
+      <w:lvlText w:val=""/>
+      <w:lvlJc w:val="left"/>
+      <w:pPr>
+        <w:ind w:left="2160" w:hanging="360"/>
+      </w:pPr>
+      <w:rPr>
+        <w:rFonts w:ascii="Wingdings" w:hAnsi="Wingdings" w:hint="default"/>
+      </w:rPr>
+    </w:lvl>
+    <w:lvl w:ilvl="3" w:tplc="04090001" w:tentative="1">
+      <w:start w:val="1"/>
+      <w:numFmt w:val="bullet"/>
+      <w:lvlText w:val=""/>
+      <w:lvlJc w:val="left"/>
+      <w:pPr>
+        <w:ind w:left="2880" w:hanging="360"/>
+      </w:pPr>
+      <w:rPr>
+        <w:rFonts w:ascii="Symbol" w:hAnsi="Symbol" w:hint="default"/>
+      </w:rPr>
+    </w:lvl>
+    <w:lvl w:ilvl="4" w:tplc="04090003" w:tentative="1">
+      <w:start w:val="1"/>
+      <w:numFmt w:val="bullet"/>
+      <w:lvlText w:val="o"/>
+      <w:lvlJc w:val="left"/>
+      <w:pPr>
+        <w:ind w:left="3600" w:hanging="360"/>
+      </w:pPr>
+      <w:rPr>
+        <w:rFonts w:ascii="Courier New" w:hAnsi="Courier New" w:cs="Courier New" w:hint="default"/>
+      </w:rPr>
+    </w:lvl>
+    <w:lvl w:ilvl="5" w:tplc="04090005" w:tentative="1">
+      <w:start w:val="1"/>
+      <w:numFmt w:val="bullet"/>
+      <w:lvlText w:val=""/>
+      <w:lvlJc w:val="left"/>
+      <w:pPr>
+        <w:ind w:left="4320" w:hanging="360"/>
+      </w:pPr>
+      <w:rPr>
+        <w:rFonts w:ascii="Wingdings" w:hAnsi="Wingdings" w:hint="default"/>
+      </w:rPr>
+    </w:lvl>
+    <w:lvl w:ilvl="6" w:tplc="04090001" w:tentative="1">
+      <w:start w:val="1"/>
+      <w:numFmt w:val="bullet"/>
+      <w:lvlText w:val=""/>
+      <w:lvlJc w:val="left"/>
+      <w:pPr>
+        <w:ind w:left="5040" w:hanging="360"/>
+      </w:pPr>
+      <w:rPr>
+        <w:rFonts w:ascii="Symbol" w:hAnsi="Symbol" w:hint="default"/>
+      </w:rPr>
+    </w:lvl>
+    <w:lvl w:ilvl="7" w:tplc="04090003" w:tentative="1">
+      <w:start w:val="1"/>
+      <w:numFmt w:val="bullet"/>
+      <w:lvlText w:val="o"/>
+      <w:lvlJc w:val="left"/>
+      <w:pPr>
+        <w:ind w:left="5760" w:hanging="360"/>
+      </w:pPr>
+      <w:rPr>
+        <w:rFonts w:ascii="Courier New" w:hAnsi="Courier New" w:cs="Courier New" w:hint="default"/>
+      </w:rPr>
+    </w:lvl>
+    <w:lvl w:ilvl="8" w:tplc="04090005" w:tentative="1">
+      <w:start w:val="1"/>
+      <w:numFmt w:val="bullet"/>
+      <w:lvlText w:val=""/>
+      <w:lvlJc w:val="left"/>
+      <w:pPr>
+        <w:ind w:left="6480" w:hanging="360"/>
+      </w:pPr>
+      <w:rPr>
+        <w:rFonts w:ascii="Wingdings" w:hAnsi="Wingdings" w:hint="default"/>
+      </w:rPr>
+    </w:lvl>
+  </w:abstractNum>
+  <w:abstractNum w:abstractNumId="4">
     <w:nsid w:val="761B303B"/>
     <w:multiLevelType w:val="hybridMultilevel"/>
     <w:tmpl w:val="E396B372"/>
@@ -2942,13 +5065,19 @@
     </w:lvl>
   </w:abstractNum>
   <w:num w:numId="1">
-    <w:abstractNumId w:val="0"/>
+    <w:abstractNumId w:val="1"/>
   </w:num>
   <w:num w:numId="2">
-    <w:abstractNumId w:val="1"/>
+    <w:abstractNumId w:val="3"/>
   </w:num>
   <w:num w:numId="3">
+    <w:abstractNumId w:val="4"/>
+  </w:num>
+  <w:num w:numId="4">
     <w:abstractNumId w:val="2"/>
+  </w:num>
+  <w:num w:numId="5">
+    <w:abstractNumId w:val="0"/>
   </w:num>
 </w:numbering>
 </file>
@@ -3160,6 +5289,28 @@
       <w:szCs w:val="26"/>
     </w:rPr>
   </w:style>
+  <w:style w:type="paragraph" w:styleId="Heading3">
+    <w:name w:val="heading 3"/>
+    <w:basedOn w:val="Normal"/>
+    <w:next w:val="Normal"/>
+    <w:link w:val="Heading3Char"/>
+    <w:uiPriority w:val="9"/>
+    <w:unhideWhenUsed/>
+    <w:qFormat/>
+    <w:rsid w:val="00464719"/>
+    <w:pPr>
+      <w:keepNext/>
+      <w:keepLines/>
+      <w:spacing w:before="200" w:after="0"/>
+      <w:outlineLvl w:val="2"/>
+    </w:pPr>
+    <w:rPr>
+      <w:rFonts w:asciiTheme="majorHAnsi" w:eastAsiaTheme="majorEastAsia" w:hAnsiTheme="majorHAnsi" w:cstheme="majorBidi"/>
+      <w:b/>
+      <w:bCs/>
+      <w:color w:val="4F81BD" w:themeColor="accent1"/>
+    </w:rPr>
+  </w:style>
   <w:style w:type="character" w:default="1" w:styleId="DefaultParagraphFont">
     <w:name w:val="Default Paragraph Font"/>
     <w:uiPriority w:val="1"/>
@@ -3316,6 +5467,19 @@
     <w:rPr>
       <w:b/>
       <w:bCs/>
+    </w:rPr>
+  </w:style>
+  <w:style w:type="character" w:customStyle="1" w:styleId="Heading3Char">
+    <w:name w:val="Heading 3 Char"/>
+    <w:basedOn w:val="DefaultParagraphFont"/>
+    <w:link w:val="Heading3"/>
+    <w:uiPriority w:val="9"/>
+    <w:rsid w:val="00464719"/>
+    <w:rPr>
+      <w:rFonts w:asciiTheme="majorHAnsi" w:eastAsiaTheme="majorEastAsia" w:hAnsiTheme="majorHAnsi" w:cstheme="majorBidi"/>
+      <w:b/>
+      <w:bCs/>
+      <w:color w:val="4F81BD" w:themeColor="accent1"/>
     </w:rPr>
   </w:style>
 </w:styles>
@@ -3528,6 +5692,28 @@
       <w:szCs w:val="26"/>
     </w:rPr>
   </w:style>
+  <w:style w:type="paragraph" w:styleId="Heading3">
+    <w:name w:val="heading 3"/>
+    <w:basedOn w:val="Normal"/>
+    <w:next w:val="Normal"/>
+    <w:link w:val="Heading3Char"/>
+    <w:uiPriority w:val="9"/>
+    <w:unhideWhenUsed/>
+    <w:qFormat/>
+    <w:rsid w:val="00464719"/>
+    <w:pPr>
+      <w:keepNext/>
+      <w:keepLines/>
+      <w:spacing w:before="200" w:after="0"/>
+      <w:outlineLvl w:val="2"/>
+    </w:pPr>
+    <w:rPr>
+      <w:rFonts w:asciiTheme="majorHAnsi" w:eastAsiaTheme="majorEastAsia" w:hAnsiTheme="majorHAnsi" w:cstheme="majorBidi"/>
+      <w:b/>
+      <w:bCs/>
+      <w:color w:val="4F81BD" w:themeColor="accent1"/>
+    </w:rPr>
+  </w:style>
   <w:style w:type="character" w:default="1" w:styleId="DefaultParagraphFont">
     <w:name w:val="Default Paragraph Font"/>
     <w:uiPriority w:val="1"/>
@@ -3684,6 +5870,19 @@
     <w:rPr>
       <w:b/>
       <w:bCs/>
+    </w:rPr>
+  </w:style>
+  <w:style w:type="character" w:customStyle="1" w:styleId="Heading3Char">
+    <w:name w:val="Heading 3 Char"/>
+    <w:basedOn w:val="DefaultParagraphFont"/>
+    <w:link w:val="Heading3"/>
+    <w:uiPriority w:val="9"/>
+    <w:rsid w:val="00464719"/>
+    <w:rPr>
+      <w:rFonts w:asciiTheme="majorHAnsi" w:eastAsiaTheme="majorEastAsia" w:hAnsiTheme="majorHAnsi" w:cstheme="majorBidi"/>
+      <w:b/>
+      <w:bCs/>
+      <w:color w:val="4F81BD" w:themeColor="accent1"/>
     </w:rPr>
   </w:style>
 </w:styles>

</xml_diff>